<commit_message>
Results scripts: thermal generation, emissions and generation balance
</commit_message>
<xml_diff>
--- a/scripts/COPA_Brazil_input_data/!!Runs.docx
+++ b/scripts/COPA_Brazil_input_data/!!Runs.docx
@@ -396,6 +396,11 @@
     </w:p>
     <w:p>
       <w:r>
+        <w:t>Period: 2012-01-01 01:00:00 to 2013-12-31 23:00:00</w:t>
+      </w:r>
+    </w:p>
+    <w:p>
+      <w:r>
         <w:t>Input files:</w:t>
       </w:r>
     </w:p>
@@ -408,13 +413,7 @@
         </w:numPr>
       </w:pPr>
       <w:r>
-        <w:t xml:space="preserve">hydro_data_br_1.csv: initial and final reservoir levels are the same of 31th </w:t>
-      </w:r>
-      <w:r>
-        <w:t>May</w:t>
-      </w:r>
-      <w:r>
-        <w:t xml:space="preserve"> </w:t>
+        <w:t xml:space="preserve">hydro_data_br_1.csv: initial and final reservoir levels are the same of 31th May </w:t>
       </w:r>
       <w:r>
         <w:t>2017, accordingly ONS website (</w:t>
@@ -530,12 +529,148 @@
       <w:r>
         <w:t>Total Cost: 604.336839 million reais 2017</w:t>
       </w:r>
+    </w:p>
+    <w:p>
+      <w:pPr>
+        <w:pStyle w:val="Heading2"/>
+      </w:pPr>
+      <w:r>
+        <w:t>Testing_16years</w:t>
+      </w:r>
+    </w:p>
+    <w:p>
+      <w:r>
+        <w:t xml:space="preserve">Period: </w:t>
+      </w:r>
+      <w:r>
+        <w:t>1999-01-01 01:00:00 to 2014-12-31 23</w:t>
+      </w:r>
       <w:bookmarkStart w:id="0" w:name="_GoBack"/>
       <w:bookmarkEnd w:id="0"/>
+      <w:r>
+        <w:t>:00:00</w:t>
+      </w:r>
+    </w:p>
+    <w:p>
+      <w:r>
+        <w:t>Input files:</w:t>
+      </w:r>
+    </w:p>
+    <w:p>
+      <w:pPr>
+        <w:pStyle w:val="ListParagraph"/>
+        <w:numPr>
+          <w:ilvl w:val="0"/>
+          <w:numId w:val="6"/>
+        </w:numPr>
+      </w:pPr>
+      <w:r>
+        <w:t xml:space="preserve">hydro_data_br_1.csv: initial and final reservoir levels are the same of 31th May 2017, accordingly ONS website </w:t>
+      </w:r>
+      <w:r>
+        <w:lastRenderedPageBreak/>
+        <w:t>(</w:t>
+      </w:r>
+      <w:hyperlink r:id="rId9" w:history="1">
+        <w:r>
+          <w:rPr>
+            <w:rStyle w:val="Hyperlink"/>
+          </w:rPr>
+          <w:t>http://www.ons.org.br/Paginas/resultados-da-operacao/historico-da-operacao/energia_armazenada.aspx</w:t>
+        </w:r>
+      </w:hyperlink>
+      <w:r>
+        <w:t>).</w:t>
+      </w:r>
+    </w:p>
+    <w:p>
+      <w:pPr>
+        <w:pStyle w:val="ListParagraph"/>
+        <w:numPr>
+          <w:ilvl w:val="0"/>
+          <w:numId w:val="6"/>
+        </w:numPr>
+      </w:pPr>
+      <w:r>
+        <w:t>lineCapacities_br_1.csv</w:t>
+      </w:r>
+    </w:p>
+    <w:p>
+      <w:pPr>
+        <w:pStyle w:val="ListParagraph"/>
+        <w:numPr>
+          <w:ilvl w:val="0"/>
+          <w:numId w:val="6"/>
+        </w:numPr>
+      </w:pPr>
+      <w:r>
+        <w:t>br_intermittent_opts.csv</w:t>
+      </w:r>
+    </w:p>
+    <w:p>
+      <w:pPr>
+        <w:pStyle w:val="ListParagraph"/>
+        <w:numPr>
+          <w:ilvl w:val="0"/>
+          <w:numId w:val="6"/>
+        </w:numPr>
+      </w:pPr>
+      <w:r>
+        <w:t>investOpts_br_thermal.sources_1.csv</w:t>
+      </w:r>
+    </w:p>
+    <w:p>
+      <w:pPr>
+        <w:pStyle w:val="ListParagraph"/>
+        <w:numPr>
+          <w:ilvl w:val="0"/>
+          <w:numId w:val="6"/>
+        </w:numPr>
+      </w:pPr>
+      <w:r>
+        <w:t>test_load_16years.feather</w:t>
+      </w:r>
+    </w:p>
+    <w:p>
+      <w:pPr>
+        <w:pStyle w:val="ListParagraph"/>
+        <w:numPr>
+          <w:ilvl w:val="0"/>
+          <w:numId w:val="6"/>
+        </w:numPr>
+      </w:pPr>
+      <w:r>
+        <w:t>test_shype_hydro_16years.feather</w:t>
+      </w:r>
+    </w:p>
+    <w:p>
+      <w:pPr>
+        <w:pStyle w:val="ListParagraph"/>
+        <w:numPr>
+          <w:ilvl w:val="0"/>
+          <w:numId w:val="6"/>
+        </w:numPr>
+      </w:pPr>
+      <w:r>
+        <w:t>test_solar_16years.feather</w:t>
+      </w:r>
+    </w:p>
+    <w:p>
+      <w:pPr>
+        <w:pStyle w:val="ListParagraph"/>
+        <w:numPr>
+          <w:ilvl w:val="0"/>
+          <w:numId w:val="6"/>
+        </w:numPr>
+      </w:pPr>
+      <w:r>
+        <w:t>test_wind_16years.feather</w:t>
+      </w:r>
     </w:p>
     <w:p/>
     <w:p/>
     <w:p/>
+    <w:p/>
     <w:p>
       <w:r>
         <w:t xml:space="preserve">  </w:t>
@@ -543,8 +678,8 @@
     </w:p>
     <w:p/>
     <w:sectPr>
-      <w:footerReference w:type="even" r:id="rId9"/>
-      <w:footerReference w:type="default" r:id="rId10"/>
+      <w:footerReference w:type="even" r:id="rId10"/>
+      <w:footerReference w:type="default" r:id="rId11"/>
       <w:pgSz w:w="11900" w:h="16840"/>
       <w:pgMar w:top="1440" w:right="1800" w:bottom="1440" w:left="1800" w:header="708" w:footer="708" w:gutter="0"/>
       <w:cols w:space="708"/>
@@ -656,6 +791,95 @@
 <file path=word/numbering.xml><?xml version="1.0" encoding="utf-8"?>
 <w:numbering xmlns:wpc="http://schemas.microsoft.com/office/word/2010/wordprocessingCanvas" xmlns:mc="http://schemas.openxmlformats.org/markup-compatibility/2006" xmlns:o="urn:schemas-microsoft-com:office:office" xmlns:r="http://schemas.openxmlformats.org/officeDocument/2006/relationships" xmlns:m="http://schemas.openxmlformats.org/officeDocument/2006/math" xmlns:v="urn:schemas-microsoft-com:vml" xmlns:wp14="http://schemas.microsoft.com/office/word/2010/wordprocessingDrawing" xmlns:wp="http://schemas.openxmlformats.org/drawingml/2006/wordprocessingDrawing" xmlns:w10="urn:schemas-microsoft-com:office:word" xmlns:w="http://schemas.openxmlformats.org/wordprocessingml/2006/main" xmlns:w14="http://schemas.microsoft.com/office/word/2010/wordml" xmlns:w15="http://schemas.microsoft.com/office/word/2012/wordml" xmlns:wpg="http://schemas.microsoft.com/office/word/2010/wordprocessingGroup" xmlns:wpi="http://schemas.microsoft.com/office/word/2010/wordprocessingInk" xmlns:wne="http://schemas.microsoft.com/office/word/2006/wordml" xmlns:wps="http://schemas.microsoft.com/office/word/2010/wordprocessingShape" mc:Ignorable="w14 w15 wp14">
   <w:abstractNum w:abstractNumId="0" w15:restartNumberingAfterBreak="0">
+    <w:nsid w:val="003D533A"/>
+    <w:multiLevelType w:val="hybridMultilevel"/>
+    <w:tmpl w:val="E4065A10"/>
+    <w:lvl w:ilvl="0" w:tplc="08260576">
+      <w:start w:val="1"/>
+      <w:numFmt w:val="decimal"/>
+      <w:lvlText w:val="%1."/>
+      <w:lvlJc w:val="left"/>
+      <w:pPr>
+        <w:ind w:left="1069" w:hanging="360"/>
+      </w:pPr>
+      <w:rPr>
+        <w:rFonts w:hint="default"/>
+      </w:rPr>
+    </w:lvl>
+    <w:lvl w:ilvl="1" w:tplc="04090019" w:tentative="1">
+      <w:start w:val="1"/>
+      <w:numFmt w:val="lowerLetter"/>
+      <w:lvlText w:val="%2."/>
+      <w:lvlJc w:val="left"/>
+      <w:pPr>
+        <w:ind w:left="1789" w:hanging="360"/>
+      </w:pPr>
+    </w:lvl>
+    <w:lvl w:ilvl="2" w:tplc="0409001B" w:tentative="1">
+      <w:start w:val="1"/>
+      <w:numFmt w:val="lowerRoman"/>
+      <w:lvlText w:val="%3."/>
+      <w:lvlJc w:val="right"/>
+      <w:pPr>
+        <w:ind w:left="2509" w:hanging="180"/>
+      </w:pPr>
+    </w:lvl>
+    <w:lvl w:ilvl="3" w:tplc="0409000F" w:tentative="1">
+      <w:start w:val="1"/>
+      <w:numFmt w:val="decimal"/>
+      <w:lvlText w:val="%4."/>
+      <w:lvlJc w:val="left"/>
+      <w:pPr>
+        <w:ind w:left="3229" w:hanging="360"/>
+      </w:pPr>
+    </w:lvl>
+    <w:lvl w:ilvl="4" w:tplc="04090019" w:tentative="1">
+      <w:start w:val="1"/>
+      <w:numFmt w:val="lowerLetter"/>
+      <w:lvlText w:val="%5."/>
+      <w:lvlJc w:val="left"/>
+      <w:pPr>
+        <w:ind w:left="3949" w:hanging="360"/>
+      </w:pPr>
+    </w:lvl>
+    <w:lvl w:ilvl="5" w:tplc="0409001B" w:tentative="1">
+      <w:start w:val="1"/>
+      <w:numFmt w:val="lowerRoman"/>
+      <w:lvlText w:val="%6."/>
+      <w:lvlJc w:val="right"/>
+      <w:pPr>
+        <w:ind w:left="4669" w:hanging="180"/>
+      </w:pPr>
+    </w:lvl>
+    <w:lvl w:ilvl="6" w:tplc="0409000F" w:tentative="1">
+      <w:start w:val="1"/>
+      <w:numFmt w:val="decimal"/>
+      <w:lvlText w:val="%7."/>
+      <w:lvlJc w:val="left"/>
+      <w:pPr>
+        <w:ind w:left="5389" w:hanging="360"/>
+      </w:pPr>
+    </w:lvl>
+    <w:lvl w:ilvl="7" w:tplc="04090019" w:tentative="1">
+      <w:start w:val="1"/>
+      <w:numFmt w:val="lowerLetter"/>
+      <w:lvlText w:val="%8."/>
+      <w:lvlJc w:val="left"/>
+      <w:pPr>
+        <w:ind w:left="6109" w:hanging="360"/>
+      </w:pPr>
+    </w:lvl>
+    <w:lvl w:ilvl="8" w:tplc="0409001B" w:tentative="1">
+      <w:start w:val="1"/>
+      <w:numFmt w:val="lowerRoman"/>
+      <w:lvlText w:val="%9."/>
+      <w:lvlJc w:val="right"/>
+      <w:pPr>
+        <w:ind w:left="6829" w:hanging="180"/>
+      </w:pPr>
+    </w:lvl>
+  </w:abstractNum>
+  <w:abstractNum w:abstractNumId="1" w15:restartNumberingAfterBreak="0">
     <w:nsid w:val="18553AAE"/>
     <w:multiLevelType w:val="hybridMultilevel"/>
     <w:tmpl w:val="EA52D398"/>
@@ -741,7 +965,7 @@
       </w:pPr>
     </w:lvl>
   </w:abstractNum>
-  <w:abstractNum w:abstractNumId="1" w15:restartNumberingAfterBreak="0">
+  <w:abstractNum w:abstractNumId="2" w15:restartNumberingAfterBreak="0">
     <w:nsid w:val="30804D0F"/>
     <w:multiLevelType w:val="multilevel"/>
     <w:tmpl w:val="AFC0CB30"/>
@@ -836,7 +1060,7 @@
       </w:pPr>
     </w:lvl>
   </w:abstractNum>
-  <w:abstractNum w:abstractNumId="2" w15:restartNumberingAfterBreak="0">
+  <w:abstractNum w:abstractNumId="3" w15:restartNumberingAfterBreak="0">
     <w:nsid w:val="318F0569"/>
     <w:multiLevelType w:val="hybridMultilevel"/>
     <w:tmpl w:val="7CE0267A"/>
@@ -949,7 +1173,7 @@
       </w:rPr>
     </w:lvl>
   </w:abstractNum>
-  <w:abstractNum w:abstractNumId="3" w15:restartNumberingAfterBreak="0">
+  <w:abstractNum w:abstractNumId="4" w15:restartNumberingAfterBreak="0">
     <w:nsid w:val="73F602E6"/>
     <w:multiLevelType w:val="hybridMultilevel"/>
     <w:tmpl w:val="AEF0C4B4"/>
@@ -1038,7 +1262,7 @@
       </w:pPr>
     </w:lvl>
   </w:abstractNum>
-  <w:abstractNum w:abstractNumId="4" w15:restartNumberingAfterBreak="0">
+  <w:abstractNum w:abstractNumId="5" w15:restartNumberingAfterBreak="0">
     <w:nsid w:val="79AF0596"/>
     <w:multiLevelType w:val="hybridMultilevel"/>
     <w:tmpl w:val="04C8D8FA"/>
@@ -1152,18 +1376,21 @@
     </w:lvl>
   </w:abstractNum>
   <w:num w:numId="1">
+    <w:abstractNumId w:val="2"/>
+  </w:num>
+  <w:num w:numId="2">
+    <w:abstractNumId w:val="5"/>
+  </w:num>
+  <w:num w:numId="3">
+    <w:abstractNumId w:val="4"/>
+  </w:num>
+  <w:num w:numId="4">
+    <w:abstractNumId w:val="3"/>
+  </w:num>
+  <w:num w:numId="5">
     <w:abstractNumId w:val="1"/>
   </w:num>
-  <w:num w:numId="2">
-    <w:abstractNumId w:val="4"/>
-  </w:num>
-  <w:num w:numId="3">
-    <w:abstractNumId w:val="3"/>
-  </w:num>
-  <w:num w:numId="4">
-    <w:abstractNumId w:val="2"/>
-  </w:num>
-  <w:num w:numId="5">
+  <w:num w:numId="6">
     <w:abstractNumId w:val="0"/>
   </w:num>
   <w:numIdMacAtCleanup w:val="1"/>
@@ -2937,7 +3164,7 @@
 </file>
 
 <file path=customXml/itemProps1.xml><?xml version="1.0" encoding="utf-8"?>
-<ds:datastoreItem xmlns:ds="http://schemas.openxmlformats.org/officeDocument/2006/customXml" ds:itemID="{5259833C-A18E-426B-88C1-AECE2546C4C4}">
+<ds:datastoreItem xmlns:ds="http://schemas.openxmlformats.org/officeDocument/2006/customXml" ds:itemID="{A1424E85-B187-4D76-8BE3-88ED3DB8E966}">
   <ds:schemaRefs>
     <ds:schemaRef ds:uri="http://schemas.openxmlformats.org/officeDocument/2006/bibliography"/>
   </ds:schemaRefs>

</xml_diff>